<commit_message>
recheck and updated files
</commit_message>
<xml_diff>
--- a/2509341_Samrat_Jung_Basnet.docx
+++ b/2509341_Samrat_Jung_Basnet.docx
@@ -9822,6 +9822,25 @@
           <w:rFonts w:eastAsia="Times New Roman"/>
         </w:rPr>
       </w:pPr>
+      <w:proofErr w:type="spellStart"/>
+      <w:r>
+        <w:rPr>
+          <w:rFonts w:eastAsia="Times New Roman"/>
+        </w:rPr>
+        <w:t>Github</w:t>
+      </w:r>
+      <w:proofErr w:type="spellEnd"/>
+      <w:r>
+        <w:rPr>
+          <w:rFonts w:eastAsia="Times New Roman"/>
+        </w:rPr>
+        <w:t xml:space="preserve"> link:</w:t>
+      </w:r>
+    </w:p>
+    <w:p>
+      <w:r>
+        <w:t>https://github.com/np02cs4a240102-dot/FinalAssingment-Part-1-of-AI</w:t>
+      </w:r>
     </w:p>
     <w:p>
       <w:pPr>

</xml_diff>